<commit_message>
update January newsletter and agenda with country of the month and event details
</commit_message>
<xml_diff>
--- a/3-1-heritage/0-heritage-happenings/2025/01-january/newsletter/2025-01-happenings-newsletter.docx
+++ b/3-1-heritage/0-heritage-happenings/2025/01-january/newsletter/2025-01-happenings-newsletter.docx
@@ -96,47 +96,69 @@
       <w:pPr>
         <w:jc w:val="right"/>
         <w:rPr>
+          <w:b/>
+          <w:bCs/>
           <w:color w:val="CE1126"/>
         </w:rPr>
       </w:pPr>
       <w:r>
         <w:rPr>
+          <w:b/>
+          <w:bCs/>
           <w:color w:val="CE1126"/>
+          <w:sz w:val="32"/>
+          <w:szCs w:val="32"/>
         </w:rPr>
         <w:t>January</w:t>
       </w:r>
       <w:r>
         <w:rPr>
+          <w:b/>
+          <w:bCs/>
           <w:color w:val="CE1126"/>
+          <w:sz w:val="32"/>
+          <w:szCs w:val="32"/>
         </w:rPr>
         <w:t xml:space="preserve"> 202</w:t>
       </w:r>
       <w:r>
         <w:rPr>
+          <w:b/>
+          <w:bCs/>
           <w:color w:val="CE1126"/>
+          <w:sz w:val="32"/>
+          <w:szCs w:val="32"/>
         </w:rPr>
         <w:t>5</w:t>
       </w:r>
       <w:r>
         <w:rPr>
+          <w:b/>
+          <w:bCs/>
           <w:color w:val="CE1126"/>
         </w:rPr>
         <w:br/>
       </w:r>
       <w:r>
         <w:rPr>
+          <w:b/>
+          <w:bCs/>
           <w:color w:val="CE1126"/>
         </w:rPr>
         <w:t>Th</w:t>
       </w:r>
       <w:r>
         <w:rPr>
+          <w:b/>
+          <w:bCs/>
           <w:color w:val="CE1126"/>
         </w:rPr>
         <w:t xml:space="preserve">e monthly newsletter published by residents of </w:t>
       </w:r>
       <w:r>
         <w:rPr>
+          <w:b/>
+          <w:bCs/>
           <w:color w:val="CE1126"/>
         </w:rPr>
         <w:br/>
@@ -148,18 +170,59 @@
         <w:pStyle w:val="Heading1"/>
       </w:pPr>
       <w:r>
-        <w:t>Header 1</w:t>
+        <w:t>Egypt</w:t>
       </w:r>
     </w:p>
     <w:p>
+      <w:r>
+        <w:t xml:space="preserve">The country of the month for January is Egypt. The colors of the </w:t>
+      </w:r>
+      <w:r>
+        <w:t>Egyptian</w:t>
+      </w:r>
+      <w:r>
+        <w:t xml:space="preserve"> </w:t>
+      </w:r>
+      <w:r>
+        <w:t>flag are red</w:t>
+      </w:r>
+      <w:r>
+        <w:t xml:space="preserve">, </w:t>
+      </w:r>
+      <w:r>
+        <w:t>white</w:t>
+      </w:r>
+      <w:r>
+        <w:t>,</w:t>
+      </w:r>
+      <w:r>
+        <w:t xml:space="preserve"> black and gold. The masthead cameo this month is an image of Nefertiti</w:t>
+      </w:r>
+      <w:r>
+        <w:t xml:space="preserve">, </w:t>
+      </w:r>
+      <w:r>
+        <w:t>a queen of ancient Egypt</w:t>
+      </w:r>
+      <w:r>
+        <w:t xml:space="preserve"> blowing of a horn based on the famous sculpture in</w:t>
+      </w:r>
       <w:r>
         <w:rPr>
           <w:noProof/>
         </w:rPr>
         <w:drawing>
-          <wp:inline distT="0" distB="0" distL="0" distR="0" wp14:anchorId="07590B3F" wp14:editId="79306B95">
+          <wp:anchor distT="0" distB="0" distL="114300" distR="114300" simplePos="0" relativeHeight="251659264" behindDoc="0" locked="0" layoutInCell="1" allowOverlap="1" wp14:anchorId="07590B3F" wp14:editId="122813F6">
+            <wp:simplePos x="0" y="0"/>
+            <wp:positionH relativeFrom="column">
+              <wp:posOffset>12700</wp:posOffset>
+            </wp:positionH>
+            <wp:positionV relativeFrom="paragraph">
+              <wp:posOffset>123825</wp:posOffset>
+            </wp:positionV>
             <wp:extent cx="457200" cy="301752"/>
             <wp:effectExtent l="0" t="0" r="0" b="3175"/>
+            <wp:wrapSquare wrapText="bothSides"/>
             <wp:docPr id="974299985" name="Picture 5" descr="A red white and black flag with a gold eagle&#10;&#10;Description automatically generated"/>
             <wp:cNvGraphicFramePr>
               <a:graphicFrameLocks xmlns:a="http://schemas.openxmlformats.org/drawingml/2006/main" noChangeAspect="1"/>
@@ -202,55 +265,14 @@
                 </pic:pic>
               </a:graphicData>
             </a:graphic>
-          </wp:inline>
+          </wp:anchor>
         </w:drawing>
       </w:r>
-    </w:p>
-    <w:p>
-      <w:proofErr w:type="spellStart"/>
       <w:r>
-        <w:t>Abcdrhg</w:t>
-      </w:r>
-      <w:proofErr w:type="spellEnd"/>
-      <w:r>
-        <w:t xml:space="preserve"> </w:t>
+        <w:t xml:space="preserve"> Berlin</w:t>
       </w:r>
       <w:r>
-        <w:rPr>
-          <w:rStyle w:val="Hyperlink"/>
-        </w:rPr>
-        <w:t>link</w:t>
-      </w:r>
-    </w:p>
-    <w:p>
-      <w:pPr>
-        <w:pStyle w:val="Heading2"/>
-      </w:pPr>
-      <w:r>
-        <w:t xml:space="preserve">Header2 </w:t>
-      </w:r>
-    </w:p>
-    <w:p>
-      <w:pPr>
-        <w:rPr>
-          <w:lang w:val="en"/>
-        </w:rPr>
-      </w:pPr>
-      <w:proofErr w:type="spellStart"/>
-      <w:r>
-        <w:rPr>
-          <w:lang w:val="en"/>
-        </w:rPr>
-        <w:t>rrrr</w:t>
-      </w:r>
-      <w:proofErr w:type="spellEnd"/>
-    </w:p>
-    <w:p>
-      <w:pPr>
-        <w:pStyle w:val="Heading3"/>
-      </w:pPr>
-      <w:r>
-        <w:t>Header3</w:t>
+        <w:t>.</w:t>
       </w:r>
     </w:p>
     <w:p/>

</xml_diff>